<commit_message>
Associative arrays more exercise
</commit_message>
<xml_diff>
--- a/JS_Fundamentals/associative arrays_more exercise/JS-Fundamentals-Associative-Arrays-More-Exercises.docx
+++ b/JS_Fundamentals/associative arrays_more exercise/JS-Fundamentals-Associative-Arrays-More-Exercises.docx
@@ -1,6 +1,6 @@
 
 <file path=word/document.xml><?xml version="1.0" encoding="utf-8"?>
-<w:document xmlns:wpc="http://schemas.microsoft.com/office/word/2010/wordprocessingCanvas" xmlns:mc="http://schemas.openxmlformats.org/markup-compatibility/2006" xmlns:o="urn:schemas-microsoft-com:office:office" xmlns:r="http://schemas.openxmlformats.org/officeDocument/2006/relationships" xmlns:m="http://schemas.openxmlformats.org/officeDocument/2006/math" xmlns:v="urn:schemas-microsoft-com:vml" xmlns:wp14="http://schemas.microsoft.com/office/word/2010/wordprocessingDrawing" xmlns:wp="http://schemas.openxmlformats.org/drawingml/2006/wordprocessingDrawing" xmlns:w10="urn:schemas-microsoft-com:office:word" xmlns:w="http://schemas.openxmlformats.org/wordprocessingml/2006/main" xmlns:w14="http://schemas.microsoft.com/office/word/2010/wordml" xmlns:w15="http://schemas.microsoft.com/office/word/2012/wordml" xmlns:wpg="http://schemas.microsoft.com/office/word/2010/wordprocessingGroup" xmlns:wpi="http://schemas.microsoft.com/office/word/2010/wordprocessingInk" xmlns:wne="http://schemas.microsoft.com/office/word/2006/wordml" xmlns:wps="http://schemas.microsoft.com/office/word/2010/wordprocessingShape" mc:Ignorable="w14 w15 wp14">
+<w:document xmlns:wpc="http://schemas.microsoft.com/office/word/2010/wordprocessingCanvas" xmlns:cx="http://schemas.microsoft.com/office/drawing/2014/chartex" xmlns:cx1="http://schemas.microsoft.com/office/drawing/2015/9/8/chartex" xmlns:cx2="http://schemas.microsoft.com/office/drawing/2015/10/21/chartex" xmlns:cx3="http://schemas.microsoft.com/office/drawing/2016/5/9/chartex" xmlns:cx4="http://schemas.microsoft.com/office/drawing/2016/5/10/chartex" xmlns:cx5="http://schemas.microsoft.com/office/drawing/2016/5/11/chartex" xmlns:cx6="http://schemas.microsoft.com/office/drawing/2016/5/12/chartex" xmlns:cx7="http://schemas.microsoft.com/office/drawing/2016/5/13/chartex" xmlns:cx8="http://schemas.microsoft.com/office/drawing/2016/5/14/chartex" xmlns:mc="http://schemas.openxmlformats.org/markup-compatibility/2006" xmlns:aink="http://schemas.microsoft.com/office/drawing/2016/ink" xmlns:am3d="http://schemas.microsoft.com/office/drawing/2017/model3d" xmlns:o="urn:schemas-microsoft-com:office:office" xmlns:r="http://schemas.openxmlformats.org/officeDocument/2006/relationships" xmlns:m="http://schemas.openxmlformats.org/officeDocument/2006/math" xmlns:v="urn:schemas-microsoft-com:vml" xmlns:wp14="http://schemas.microsoft.com/office/word/2010/wordprocessingDrawing" xmlns:wp="http://schemas.openxmlformats.org/drawingml/2006/wordprocessingDrawing" xmlns:w10="urn:schemas-microsoft-com:office:word" xmlns:w="http://schemas.openxmlformats.org/wordprocessingml/2006/main" xmlns:w14="http://schemas.microsoft.com/office/word/2010/wordml" xmlns:w15="http://schemas.microsoft.com/office/word/2012/wordml" xmlns:w16cid="http://schemas.microsoft.com/office/word/2016/wordml/cid" xmlns:w16se="http://schemas.microsoft.com/office/word/2015/wordml/symex" xmlns:wpg="http://schemas.microsoft.com/office/word/2010/wordprocessingGroup" xmlns:wpi="http://schemas.microsoft.com/office/word/2010/wordprocessingInk" xmlns:wne="http://schemas.microsoft.com/office/word/2006/wordml" xmlns:wps="http://schemas.microsoft.com/office/word/2010/wordprocessingShape" mc:Ignorable="w14 w15 w16se w16cid wp14">
   <w:body>
     <w:p>
       <w:pPr>
@@ -79,64 +79,69 @@
         </w:rPr>
         <w:t xml:space="preserve"> for the </w:t>
       </w:r>
-      <w:hyperlink r:id="rId8" w:history="1">
-        <w:r>
-          <w:rPr>
-            <w:rStyle w:val="Hyperlink"/>
-            <w:sz w:val="24"/>
-            <w:szCs w:val="24"/>
-          </w:rPr>
-          <w:t>"</w:t>
-        </w:r>
-        <w:r>
-          <w:rPr>
-            <w:rStyle w:val="Hyperlink"/>
-            <w:sz w:val="24"/>
-            <w:szCs w:val="24"/>
-            <w:lang w:val="en-US"/>
-          </w:rPr>
-          <w:t>JS</w:t>
-        </w:r>
-        <w:r>
-          <w:rPr>
-            <w:rStyle w:val="Hyperlink"/>
-            <w:sz w:val="24"/>
-            <w:szCs w:val="24"/>
-          </w:rPr>
-          <w:t xml:space="preserve"> Funda</w:t>
-        </w:r>
-        <w:r>
-          <w:rPr>
-            <w:rStyle w:val="Hyperlink"/>
-            <w:sz w:val="24"/>
-            <w:szCs w:val="24"/>
-          </w:rPr>
-          <w:t>m</w:t>
-        </w:r>
-        <w:r>
-          <w:rPr>
-            <w:rStyle w:val="Hyperlink"/>
-            <w:sz w:val="24"/>
-            <w:szCs w:val="24"/>
-          </w:rPr>
-          <w:t>entals"</w:t>
-        </w:r>
-        <w:r>
-          <w:rPr>
-            <w:rStyle w:val="Hyperlink"/>
-            <w:sz w:val="24"/>
-            <w:szCs w:val="24"/>
-          </w:rPr>
-          <w:t xml:space="preserve"> course @ SoftUni</w:t>
-        </w:r>
-      </w:hyperlink>
-      <w:bookmarkStart w:id="0" w:name="_GoBack"/>
-      <w:bookmarkEnd w:id="0"/>
-      <w:r>
-        <w:rPr>
+      <w:r>
+        <w:fldChar w:fldCharType="begin"/>
+      </w:r>
+      <w:r>
+        <w:instrText xml:space="preserve"> HYPERLINK "https://softuni.bg/trainings/2343/js-fundamentals-may-2019" </w:instrText>
+      </w:r>
+      <w:r>
+        <w:fldChar w:fldCharType="separate"/>
+      </w:r>
+      <w:r>
+        <w:rPr>
+          <w:rStyle w:val="Hyperlink"/>
           <w:sz w:val="24"/>
           <w:szCs w:val="24"/>
         </w:rPr>
+        <w:t>"</w:t>
+      </w:r>
+      <w:r>
+        <w:rPr>
+          <w:rStyle w:val="Hyperlink"/>
+          <w:sz w:val="24"/>
+          <w:szCs w:val="24"/>
+          <w:lang w:val="en-US"/>
+        </w:rPr>
+        <w:t>JS</w:t>
+      </w:r>
+      <w:r>
+        <w:rPr>
+          <w:rStyle w:val="Hyperlink"/>
+          <w:sz w:val="24"/>
+          <w:szCs w:val="24"/>
+        </w:rPr>
+        <w:t xml:space="preserve"> Fundam</w:t>
+      </w:r>
+      <w:r>
+        <w:rPr>
+          <w:rStyle w:val="Hyperlink"/>
+          <w:sz w:val="24"/>
+          <w:szCs w:val="24"/>
+        </w:rPr>
+        <w:t>entals"</w:t>
+      </w:r>
+      <w:r>
+        <w:rPr>
+          <w:rStyle w:val="Hyperlink"/>
+          <w:sz w:val="24"/>
+          <w:szCs w:val="24"/>
+        </w:rPr>
+        <w:t xml:space="preserve"> course @ SoftUni</w:t>
+      </w:r>
+      <w:r>
+        <w:rPr>
+          <w:rStyle w:val="Hyperlink"/>
+          <w:sz w:val="24"/>
+          <w:szCs w:val="24"/>
+        </w:rPr>
+        <w:fldChar w:fldCharType="end"/>
+      </w:r>
+      <w:r>
+        <w:rPr>
+          <w:sz w:val="24"/>
+          <w:szCs w:val="24"/>
+        </w:rPr>
         <w:t>.</w:t>
       </w:r>
       <w:r>
@@ -185,7 +190,7 @@
         </w:rPr>
         <w:t xml:space="preserve"> </w:t>
       </w:r>
-      <w:hyperlink r:id="rId9" w:history="1">
+      <w:hyperlink r:id="rId8" w:history="1">
         <w:r>
           <w:rPr>
             <w:rStyle w:val="Hyperlink"/>
@@ -289,7 +294,21 @@
         <w:rPr>
           <w:lang w:val="en-US"/>
         </w:rPr>
-        <w:t xml:space="preserve">. You have to store the car (with its info) in the given garage. The info about the car will be in the format </w:t>
+        <w:t xml:space="preserve">. You </w:t>
+      </w:r>
+      <w:proofErr w:type="gramStart"/>
+      <w:r>
+        <w:rPr>
+          <w:lang w:val="en-US"/>
+        </w:rPr>
+        <w:t>have to</w:t>
+      </w:r>
+      <w:proofErr w:type="gramEnd"/>
+      <w:r>
+        <w:rPr>
+          <w:lang w:val="en-US"/>
+        </w:rPr>
+        <w:t xml:space="preserve"> store the car (with its info) in the given garage. The info about the car will be in the format </w:t>
       </w:r>
       <w:r>
         <w:rPr>
@@ -402,7 +421,71 @@
           <w:lang w:val="en-US"/>
         </w:rPr>
         <w:br/>
-        <w:t>--- {carOneKeyOne} - {carOneValueOne}, {carOneKeyTwo} - {carOneValueTwo}…</w:t>
+        <w:t>--- {</w:t>
+      </w:r>
+      <w:proofErr w:type="spellStart"/>
+      <w:r>
+        <w:rPr>
+          <w:b/>
+          <w:lang w:val="en-US"/>
+        </w:rPr>
+        <w:t>carOneKeyOne</w:t>
+      </w:r>
+      <w:proofErr w:type="spellEnd"/>
+      <w:r>
+        <w:rPr>
+          <w:b/>
+          <w:lang w:val="en-US"/>
+        </w:rPr>
+        <w:t>} - {</w:t>
+      </w:r>
+      <w:proofErr w:type="spellStart"/>
+      <w:r>
+        <w:rPr>
+          <w:b/>
+          <w:lang w:val="en-US"/>
+        </w:rPr>
+        <w:t>carOneValueOne</w:t>
+      </w:r>
+      <w:proofErr w:type="spellEnd"/>
+      <w:r>
+        <w:rPr>
+          <w:b/>
+          <w:lang w:val="en-US"/>
+        </w:rPr>
+        <w:t>}, {</w:t>
+      </w:r>
+      <w:proofErr w:type="spellStart"/>
+      <w:r>
+        <w:rPr>
+          <w:b/>
+          <w:lang w:val="en-US"/>
+        </w:rPr>
+        <w:t>carOneKeyTwo</w:t>
+      </w:r>
+      <w:proofErr w:type="spellEnd"/>
+      <w:r>
+        <w:rPr>
+          <w:b/>
+          <w:lang w:val="en-US"/>
+        </w:rPr>
+        <w:t>} - {</w:t>
+      </w:r>
+      <w:proofErr w:type="spellStart"/>
+      <w:r>
+        <w:rPr>
+          <w:b/>
+          <w:lang w:val="en-US"/>
+        </w:rPr>
+        <w:t>carOneValueTwo</w:t>
+      </w:r>
+      <w:proofErr w:type="spellEnd"/>
+      <w:r>
+        <w:rPr>
+          <w:b/>
+          <w:lang w:val="en-US"/>
+        </w:rPr>
+        <w:t>}…</w:t>
       </w:r>
       <w:r>
         <w:rPr>
@@ -973,7 +1056,23 @@
           <w:lang w:val="en-US"/>
         </w:rPr>
         <w:br/>
-        <w:t>&gt;&gt;&gt; {armyOne name} - {army count}</w:t>
+        <w:t>&gt;&gt;&gt; {</w:t>
+      </w:r>
+      <w:proofErr w:type="spellStart"/>
+      <w:r>
+        <w:rPr>
+          <w:b/>
+          <w:lang w:val="en-US"/>
+        </w:rPr>
+        <w:t>armyOne</w:t>
+      </w:r>
+      <w:proofErr w:type="spellEnd"/>
+      <w:r>
+        <w:rPr>
+          <w:b/>
+          <w:lang w:val="en-US"/>
+        </w:rPr>
+        <w:t xml:space="preserve"> name} - {army count}</w:t>
       </w:r>
       <w:r>
         <w:rPr>
@@ -981,7 +1080,23 @@
           <w:lang w:val="en-US"/>
         </w:rPr>
         <w:br/>
-        <w:t>&gt;&gt;&gt; {armyTwo name} - {army count}</w:t>
+        <w:t>&gt;&gt;&gt; {</w:t>
+      </w:r>
+      <w:proofErr w:type="spellStart"/>
+      <w:r>
+        <w:rPr>
+          <w:b/>
+          <w:lang w:val="en-US"/>
+        </w:rPr>
+        <w:t>armyTwo</w:t>
+      </w:r>
+      <w:proofErr w:type="spellEnd"/>
+      <w:r>
+        <w:rPr>
+          <w:b/>
+          <w:lang w:val="en-US"/>
+        </w:rPr>
+        <w:t xml:space="preserve"> name} - {army count}</w:t>
       </w:r>
       <w:r>
         <w:rPr>
@@ -1230,7 +1345,47 @@
                 <w:szCs w:val="22"/>
                 <w:lang w:val="en-US"/>
               </w:rPr>
-              <w:t>'Rick Burr arrives', 'Fergus: Wexamp, 30245', 'Rick Burr: Juard, 50000', 'Findlay arrives', 'Fi</w:t>
+              <w:t xml:space="preserve">'Rick Burr arrives', 'Fergus: </w:t>
+            </w:r>
+            <w:proofErr w:type="spellStart"/>
+            <w:r>
+              <w:rPr>
+                <w:rFonts w:ascii="Consolas" w:hAnsi="Consolas"/>
+                <w:sz w:val="22"/>
+                <w:szCs w:val="22"/>
+                <w:lang w:val="en-US"/>
+              </w:rPr>
+              <w:t>Wexamp</w:t>
+            </w:r>
+            <w:proofErr w:type="spellEnd"/>
+            <w:r>
+              <w:rPr>
+                <w:rFonts w:ascii="Consolas" w:hAnsi="Consolas"/>
+                <w:sz w:val="22"/>
+                <w:szCs w:val="22"/>
+                <w:lang w:val="en-US"/>
+              </w:rPr>
+              <w:t xml:space="preserve">, 30245', 'Rick Burr: </w:t>
+            </w:r>
+            <w:proofErr w:type="spellStart"/>
+            <w:r>
+              <w:rPr>
+                <w:rFonts w:ascii="Consolas" w:hAnsi="Consolas"/>
+                <w:sz w:val="22"/>
+                <w:szCs w:val="22"/>
+                <w:lang w:val="en-US"/>
+              </w:rPr>
+              <w:t>Juard</w:t>
+            </w:r>
+            <w:proofErr w:type="spellEnd"/>
+            <w:r>
+              <w:rPr>
+                <w:rFonts w:ascii="Consolas" w:hAnsi="Consolas"/>
+                <w:sz w:val="22"/>
+                <w:szCs w:val="22"/>
+                <w:lang w:val="en-US"/>
+              </w:rPr>
+              <w:t>, 50000', 'Findlay arrives', 'Fi</w:t>
             </w:r>
             <w:r>
               <w:rPr>
@@ -1248,7 +1403,107 @@
                 <w:szCs w:val="22"/>
                 <w:lang w:val="en-US"/>
               </w:rPr>
-              <w:t>dlay: Britox, 34540', 'Wexamp + 6000', 'Juard + 1350', 'Britox + 4500', 'Porter arrives', 'Porter: Legion, 55000', 'Legion + 302', 'Rick Burr defeated', 'Porter: Retix, 3205'</w:t>
+              <w:t xml:space="preserve">dlay: </w:t>
+            </w:r>
+            <w:proofErr w:type="spellStart"/>
+            <w:r>
+              <w:rPr>
+                <w:rFonts w:ascii="Consolas" w:hAnsi="Consolas"/>
+                <w:sz w:val="22"/>
+                <w:szCs w:val="22"/>
+                <w:lang w:val="en-US"/>
+              </w:rPr>
+              <w:t>Britox</w:t>
+            </w:r>
+            <w:proofErr w:type="spellEnd"/>
+            <w:r>
+              <w:rPr>
+                <w:rFonts w:ascii="Consolas" w:hAnsi="Consolas"/>
+                <w:sz w:val="22"/>
+                <w:szCs w:val="22"/>
+                <w:lang w:val="en-US"/>
+              </w:rPr>
+              <w:t>, 34540', '</w:t>
+            </w:r>
+            <w:proofErr w:type="spellStart"/>
+            <w:r>
+              <w:rPr>
+                <w:rFonts w:ascii="Consolas" w:hAnsi="Consolas"/>
+                <w:sz w:val="22"/>
+                <w:szCs w:val="22"/>
+                <w:lang w:val="en-US"/>
+              </w:rPr>
+              <w:t>Wexamp</w:t>
+            </w:r>
+            <w:proofErr w:type="spellEnd"/>
+            <w:r>
+              <w:rPr>
+                <w:rFonts w:ascii="Consolas" w:hAnsi="Consolas"/>
+                <w:sz w:val="22"/>
+                <w:szCs w:val="22"/>
+                <w:lang w:val="en-US"/>
+              </w:rPr>
+              <w:t xml:space="preserve"> + 6000', '</w:t>
+            </w:r>
+            <w:proofErr w:type="spellStart"/>
+            <w:r>
+              <w:rPr>
+                <w:rFonts w:ascii="Consolas" w:hAnsi="Consolas"/>
+                <w:sz w:val="22"/>
+                <w:szCs w:val="22"/>
+                <w:lang w:val="en-US"/>
+              </w:rPr>
+              <w:t>Juard</w:t>
+            </w:r>
+            <w:proofErr w:type="spellEnd"/>
+            <w:r>
+              <w:rPr>
+                <w:rFonts w:ascii="Consolas" w:hAnsi="Consolas"/>
+                <w:sz w:val="22"/>
+                <w:szCs w:val="22"/>
+                <w:lang w:val="en-US"/>
+              </w:rPr>
+              <w:t xml:space="preserve"> + 1350', '</w:t>
+            </w:r>
+            <w:proofErr w:type="spellStart"/>
+            <w:r>
+              <w:rPr>
+                <w:rFonts w:ascii="Consolas" w:hAnsi="Consolas"/>
+                <w:sz w:val="22"/>
+                <w:szCs w:val="22"/>
+                <w:lang w:val="en-US"/>
+              </w:rPr>
+              <w:t>Britox</w:t>
+            </w:r>
+            <w:proofErr w:type="spellEnd"/>
+            <w:r>
+              <w:rPr>
+                <w:rFonts w:ascii="Consolas" w:hAnsi="Consolas"/>
+                <w:sz w:val="22"/>
+                <w:szCs w:val="22"/>
+                <w:lang w:val="en-US"/>
+              </w:rPr>
+              <w:t xml:space="preserve"> + 4500', 'Porter arrives', 'Porter: Legion, 55000', 'Legion + 302', 'Rick Burr defeated', 'Porter: </w:t>
+            </w:r>
+            <w:proofErr w:type="spellStart"/>
+            <w:r>
+              <w:rPr>
+                <w:rFonts w:ascii="Consolas" w:hAnsi="Consolas"/>
+                <w:sz w:val="22"/>
+                <w:szCs w:val="22"/>
+                <w:lang w:val="en-US"/>
+              </w:rPr>
+              <w:t>Retix</w:t>
+            </w:r>
+            <w:proofErr w:type="spellEnd"/>
+            <w:r>
+              <w:rPr>
+                <w:rFonts w:ascii="Consolas" w:hAnsi="Consolas"/>
+                <w:sz w:val="22"/>
+                <w:szCs w:val="22"/>
+                <w:lang w:val="en-US"/>
+              </w:rPr>
+              <w:t>, 3205'</w:t>
             </w:r>
             <w:r>
               <w:rPr>
@@ -1322,7 +1577,27 @@
                 <w:szCs w:val="22"/>
                 <w:lang w:val="en-US"/>
               </w:rPr>
-              <w:t>&gt;&gt;&gt; Retix - 3205</w:t>
+              <w:t xml:space="preserve">&gt;&gt;&gt; </w:t>
+            </w:r>
+            <w:proofErr w:type="spellStart"/>
+            <w:r>
+              <w:rPr>
+                <w:rFonts w:ascii="Consolas" w:hAnsi="Consolas"/>
+                <w:sz w:val="22"/>
+                <w:szCs w:val="22"/>
+                <w:lang w:val="en-US"/>
+              </w:rPr>
+              <w:t>Retix</w:t>
+            </w:r>
+            <w:proofErr w:type="spellEnd"/>
+            <w:r>
+              <w:rPr>
+                <w:rFonts w:ascii="Consolas" w:hAnsi="Consolas"/>
+                <w:sz w:val="22"/>
+                <w:szCs w:val="22"/>
+                <w:lang w:val="en-US"/>
+              </w:rPr>
+              <w:t xml:space="preserve"> - 3205</w:t>
             </w:r>
           </w:p>
           <w:p>
@@ -1362,7 +1637,27 @@
                 <w:szCs w:val="22"/>
                 <w:lang w:val="en-US"/>
               </w:rPr>
-              <w:t>&gt;&gt;&gt; Britox - 39040</w:t>
+              <w:t xml:space="preserve">&gt;&gt;&gt; </w:t>
+            </w:r>
+            <w:proofErr w:type="spellStart"/>
+            <w:r>
+              <w:rPr>
+                <w:rFonts w:ascii="Consolas" w:hAnsi="Consolas"/>
+                <w:sz w:val="22"/>
+                <w:szCs w:val="22"/>
+                <w:lang w:val="en-US"/>
+              </w:rPr>
+              <w:t>Britox</w:t>
+            </w:r>
+            <w:proofErr w:type="spellEnd"/>
+            <w:r>
+              <w:rPr>
+                <w:rFonts w:ascii="Consolas" w:hAnsi="Consolas"/>
+                <w:sz w:val="22"/>
+                <w:szCs w:val="22"/>
+                <w:lang w:val="en-US"/>
+              </w:rPr>
+              <w:t xml:space="preserve"> - 39040</w:t>
             </w:r>
           </w:p>
         </w:tc>
@@ -1386,7 +1681,21 @@
         <w:rPr>
           <w:lang w:val="en-US"/>
         </w:rPr>
-        <w:t xml:space="preserve">Write a function that stores information about users and their comments in a website. You have to store the </w:t>
+        <w:t xml:space="preserve">Write a function that stores information about users and their comments in a website. You </w:t>
+      </w:r>
+      <w:proofErr w:type="gramStart"/>
+      <w:r>
+        <w:rPr>
+          <w:lang w:val="en-US"/>
+        </w:rPr>
+        <w:t>have to</w:t>
+      </w:r>
+      <w:proofErr w:type="gramEnd"/>
+      <w:r>
+        <w:rPr>
+          <w:lang w:val="en-US"/>
+        </w:rPr>
+        <w:t xml:space="preserve"> store the </w:t>
       </w:r>
       <w:r>
         <w:rPr>
@@ -1808,7 +2117,87 @@
                 <w:szCs w:val="22"/>
                 <w:lang w:val="en-US"/>
               </w:rPr>
-              <w:t xml:space="preserve">'user aUser123', 'someUser posts on someArticle: NoTitle, stupidComment', 'article Books', 'article Movies', 'article </w:t>
+              <w:t>'user aUser123', '</w:t>
+            </w:r>
+            <w:proofErr w:type="spellStart"/>
+            <w:r>
+              <w:rPr>
+                <w:rFonts w:ascii="Consolas" w:hAnsi="Consolas"/>
+                <w:sz w:val="22"/>
+                <w:szCs w:val="22"/>
+                <w:lang w:val="en-US"/>
+              </w:rPr>
+              <w:t>someUser</w:t>
+            </w:r>
+            <w:proofErr w:type="spellEnd"/>
+            <w:r>
+              <w:rPr>
+                <w:rFonts w:ascii="Consolas" w:hAnsi="Consolas"/>
+                <w:sz w:val="22"/>
+                <w:szCs w:val="22"/>
+                <w:lang w:val="en-US"/>
+              </w:rPr>
+              <w:t xml:space="preserve"> posts on </w:t>
+            </w:r>
+            <w:proofErr w:type="spellStart"/>
+            <w:r>
+              <w:rPr>
+                <w:rFonts w:ascii="Consolas" w:hAnsi="Consolas"/>
+                <w:sz w:val="22"/>
+                <w:szCs w:val="22"/>
+                <w:lang w:val="en-US"/>
+              </w:rPr>
+              <w:t>someArticle</w:t>
+            </w:r>
+            <w:proofErr w:type="spellEnd"/>
+            <w:r>
+              <w:rPr>
+                <w:rFonts w:ascii="Consolas" w:hAnsi="Consolas"/>
+                <w:sz w:val="22"/>
+                <w:szCs w:val="22"/>
+                <w:lang w:val="en-US"/>
+              </w:rPr>
+              <w:t xml:space="preserve">: </w:t>
+            </w:r>
+            <w:proofErr w:type="spellStart"/>
+            <w:r>
+              <w:rPr>
+                <w:rFonts w:ascii="Consolas" w:hAnsi="Consolas"/>
+                <w:sz w:val="22"/>
+                <w:szCs w:val="22"/>
+                <w:lang w:val="en-US"/>
+              </w:rPr>
+              <w:t>NoTitle</w:t>
+            </w:r>
+            <w:proofErr w:type="spellEnd"/>
+            <w:r>
+              <w:rPr>
+                <w:rFonts w:ascii="Consolas" w:hAnsi="Consolas"/>
+                <w:sz w:val="22"/>
+                <w:szCs w:val="22"/>
+                <w:lang w:val="en-US"/>
+              </w:rPr>
+              <w:t xml:space="preserve">, </w:t>
+            </w:r>
+            <w:proofErr w:type="spellStart"/>
+            <w:r>
+              <w:rPr>
+                <w:rFonts w:ascii="Consolas" w:hAnsi="Consolas"/>
+                <w:sz w:val="22"/>
+                <w:szCs w:val="22"/>
+                <w:lang w:val="en-US"/>
+              </w:rPr>
+              <w:t>stupidComment</w:t>
+            </w:r>
+            <w:proofErr w:type="spellEnd"/>
+            <w:r>
+              <w:rPr>
+                <w:rFonts w:ascii="Consolas" w:hAnsi="Consolas"/>
+                <w:sz w:val="22"/>
+                <w:szCs w:val="22"/>
+                <w:lang w:val="en-US"/>
+              </w:rPr>
+              <w:t xml:space="preserve">', 'article Books', 'article Movies', 'article </w:t>
             </w:r>
             <w:r>
               <w:rPr>
@@ -1818,7 +2207,87 @@
                 <w:lang w:val="en-US"/>
               </w:rPr>
               <w:lastRenderedPageBreak/>
-              <w:t>Shopping', 'user someUser', 'user uSeR4', 'user lastUser', 'uSeR4 posts on Books: I like books, I do really like them', 'uSeR4 posts on Movies: I also like movies, I really do', 'someUser posts on Shopping: title, I go shopping every day', 'someUser posts on Movies: Like, I also like movies very much'</w:t>
+              <w:t xml:space="preserve">Shopping', 'user </w:t>
+            </w:r>
+            <w:proofErr w:type="spellStart"/>
+            <w:r>
+              <w:rPr>
+                <w:rFonts w:ascii="Consolas" w:hAnsi="Consolas"/>
+                <w:sz w:val="22"/>
+                <w:szCs w:val="22"/>
+                <w:lang w:val="en-US"/>
+              </w:rPr>
+              <w:t>someUser</w:t>
+            </w:r>
+            <w:proofErr w:type="spellEnd"/>
+            <w:r>
+              <w:rPr>
+                <w:rFonts w:ascii="Consolas" w:hAnsi="Consolas"/>
+                <w:sz w:val="22"/>
+                <w:szCs w:val="22"/>
+                <w:lang w:val="en-US"/>
+              </w:rPr>
+              <w:t xml:space="preserve">', 'user uSeR4', 'user </w:t>
+            </w:r>
+            <w:proofErr w:type="spellStart"/>
+            <w:r>
+              <w:rPr>
+                <w:rFonts w:ascii="Consolas" w:hAnsi="Consolas"/>
+                <w:sz w:val="22"/>
+                <w:szCs w:val="22"/>
+                <w:lang w:val="en-US"/>
+              </w:rPr>
+              <w:t>lastUser</w:t>
+            </w:r>
+            <w:proofErr w:type="spellEnd"/>
+            <w:r>
+              <w:rPr>
+                <w:rFonts w:ascii="Consolas" w:hAnsi="Consolas"/>
+                <w:sz w:val="22"/>
+                <w:szCs w:val="22"/>
+                <w:lang w:val="en-US"/>
+              </w:rPr>
+              <w:t>', 'uSeR4 posts on Books: I like books, I do really like them', 'uSeR4 posts on Movies: I also like movies, I really do', '</w:t>
+            </w:r>
+            <w:proofErr w:type="spellStart"/>
+            <w:r>
+              <w:rPr>
+                <w:rFonts w:ascii="Consolas" w:hAnsi="Consolas"/>
+                <w:sz w:val="22"/>
+                <w:szCs w:val="22"/>
+                <w:lang w:val="en-US"/>
+              </w:rPr>
+              <w:t>someUser</w:t>
+            </w:r>
+            <w:proofErr w:type="spellEnd"/>
+            <w:r>
+              <w:rPr>
+                <w:rFonts w:ascii="Consolas" w:hAnsi="Consolas"/>
+                <w:sz w:val="22"/>
+                <w:szCs w:val="22"/>
+                <w:lang w:val="en-US"/>
+              </w:rPr>
+              <w:t xml:space="preserve"> posts on Shopping: title, I go shopping every day', '</w:t>
+            </w:r>
+            <w:proofErr w:type="spellStart"/>
+            <w:r>
+              <w:rPr>
+                <w:rFonts w:ascii="Consolas" w:hAnsi="Consolas"/>
+                <w:sz w:val="22"/>
+                <w:szCs w:val="22"/>
+                <w:lang w:val="en-US"/>
+              </w:rPr>
+              <w:t>someUser</w:t>
+            </w:r>
+            <w:proofErr w:type="spellEnd"/>
+            <w:r>
+              <w:rPr>
+                <w:rFonts w:ascii="Consolas" w:hAnsi="Consolas"/>
+                <w:sz w:val="22"/>
+                <w:szCs w:val="22"/>
+                <w:lang w:val="en-US"/>
+              </w:rPr>
+              <w:t xml:space="preserve"> posts on Movies: Like, I also like movies very much'</w:t>
             </w:r>
             <w:r>
               <w:rPr>
@@ -1829,6 +2298,8 @@
               </w:rPr>
               <w:t>]</w:t>
             </w:r>
+            <w:bookmarkStart w:id="0" w:name="_GoBack"/>
+            <w:bookmarkEnd w:id="0"/>
           </w:p>
         </w:tc>
         <w:tc>
@@ -1873,7 +2344,27 @@
                 <w:szCs w:val="22"/>
                 <w:lang w:val="en-US"/>
               </w:rPr>
-              <w:t>--- From user someUser: Like - I also like movies very much</w:t>
+              <w:t xml:space="preserve">--- From user </w:t>
+            </w:r>
+            <w:proofErr w:type="spellStart"/>
+            <w:r>
+              <w:rPr>
+                <w:rFonts w:ascii="Consolas" w:hAnsi="Consolas"/>
+                <w:sz w:val="22"/>
+                <w:szCs w:val="22"/>
+                <w:lang w:val="en-US"/>
+              </w:rPr>
+              <w:t>someUser</w:t>
+            </w:r>
+            <w:proofErr w:type="spellEnd"/>
+            <w:r>
+              <w:rPr>
+                <w:rFonts w:ascii="Consolas" w:hAnsi="Consolas"/>
+                <w:sz w:val="22"/>
+                <w:szCs w:val="22"/>
+                <w:lang w:val="en-US"/>
+              </w:rPr>
+              <w:t>: Like - I also like movies very much</w:t>
             </w:r>
           </w:p>
           <w:p>
@@ -1983,7 +2474,27 @@
                 <w:szCs w:val="22"/>
                 <w:lang w:val="en-US"/>
               </w:rPr>
-              <w:t>--- From user someUser: title - I go shopping every day</w:t>
+              <w:t xml:space="preserve">--- From user </w:t>
+            </w:r>
+            <w:proofErr w:type="spellStart"/>
+            <w:r>
+              <w:rPr>
+                <w:rFonts w:ascii="Consolas" w:hAnsi="Consolas"/>
+                <w:sz w:val="22"/>
+                <w:szCs w:val="22"/>
+                <w:lang w:val="en-US"/>
+              </w:rPr>
+              <w:t>someUser</w:t>
+            </w:r>
+            <w:proofErr w:type="spellEnd"/>
+            <w:r>
+              <w:rPr>
+                <w:rFonts w:ascii="Consolas" w:hAnsi="Consolas"/>
+                <w:sz w:val="22"/>
+                <w:szCs w:val="22"/>
+                <w:lang w:val="en-US"/>
+              </w:rPr>
+              <w:t>: title - I go shopping every day</w:t>
             </w:r>
           </w:p>
         </w:tc>
@@ -2301,7 +2812,15 @@
           <w:b/>
           <w:lang w:val="en-US"/>
         </w:rPr>
-        <w:t>"{shelf</w:t>
+        <w:t>"{</w:t>
+      </w:r>
+      <w:proofErr w:type="spellStart"/>
+      <w:r>
+        <w:rPr>
+          <w:b/>
+          <w:lang w:val="en-US"/>
+        </w:rPr>
+        <w:t>shelf</w:t>
       </w:r>
       <w:r>
         <w:rPr>
@@ -2310,6 +2829,7 @@
         </w:rPr>
         <w:t>One</w:t>
       </w:r>
+      <w:proofErr w:type="spellEnd"/>
       <w:r>
         <w:rPr>
           <w:b/>
@@ -2323,14 +2843,46 @@
           <w:lang w:val="en-US"/>
         </w:rPr>
         <w:br/>
-        <w:t>--&gt; {bookOne title}</w:t>
-      </w:r>
-      <w:r>
-        <w:rPr>
-          <w:b/>
-          <w:lang w:val="en-US"/>
-        </w:rPr>
-        <w:t>: {bookOne author}</w:t>
+        <w:t>--&gt; {</w:t>
+      </w:r>
+      <w:proofErr w:type="spellStart"/>
+      <w:r>
+        <w:rPr>
+          <w:b/>
+          <w:lang w:val="en-US"/>
+        </w:rPr>
+        <w:t>bookOne</w:t>
+      </w:r>
+      <w:proofErr w:type="spellEnd"/>
+      <w:r>
+        <w:rPr>
+          <w:b/>
+          <w:lang w:val="en-US"/>
+        </w:rPr>
+        <w:t xml:space="preserve"> title}</w:t>
+      </w:r>
+      <w:r>
+        <w:rPr>
+          <w:b/>
+          <w:lang w:val="en-US"/>
+        </w:rPr>
+        <w:t>: {</w:t>
+      </w:r>
+      <w:proofErr w:type="spellStart"/>
+      <w:r>
+        <w:rPr>
+          <w:b/>
+          <w:lang w:val="en-US"/>
+        </w:rPr>
+        <w:t>bookOne</w:t>
+      </w:r>
+      <w:proofErr w:type="spellEnd"/>
+      <w:r>
+        <w:rPr>
+          <w:b/>
+          <w:lang w:val="en-US"/>
+        </w:rPr>
+        <w:t xml:space="preserve"> author}</w:t>
       </w:r>
       <w:r>
         <w:rPr>
@@ -2338,7 +2890,39 @@
           <w:lang w:val="en-US"/>
         </w:rPr>
         <w:br/>
-        <w:t>--&gt; {bookTwo title}: {bookTwo author}</w:t>
+        <w:t>--&gt; {</w:t>
+      </w:r>
+      <w:proofErr w:type="spellStart"/>
+      <w:r>
+        <w:rPr>
+          <w:b/>
+          <w:lang w:val="en-US"/>
+        </w:rPr>
+        <w:t>bookTwo</w:t>
+      </w:r>
+      <w:proofErr w:type="spellEnd"/>
+      <w:r>
+        <w:rPr>
+          <w:b/>
+          <w:lang w:val="en-US"/>
+        </w:rPr>
+        <w:t xml:space="preserve"> title}: {</w:t>
+      </w:r>
+      <w:proofErr w:type="spellStart"/>
+      <w:r>
+        <w:rPr>
+          <w:b/>
+          <w:lang w:val="en-US"/>
+        </w:rPr>
+        <w:t>bookTwo</w:t>
+      </w:r>
+      <w:proofErr w:type="spellEnd"/>
+      <w:r>
+        <w:rPr>
+          <w:b/>
+          <w:lang w:val="en-US"/>
+        </w:rPr>
+        <w:t xml:space="preserve"> author}</w:t>
       </w:r>
       <w:r>
         <w:rPr>
@@ -2354,7 +2938,23 @@
           <w:lang w:val="en-US"/>
         </w:rPr>
         <w:br/>
-        <w:t>{shelfTwo id} {shelf genre}: {books count}</w:t>
+        <w:t>{</w:t>
+      </w:r>
+      <w:proofErr w:type="spellStart"/>
+      <w:r>
+        <w:rPr>
+          <w:b/>
+          <w:lang w:val="en-US"/>
+        </w:rPr>
+        <w:t>shelfTwo</w:t>
+      </w:r>
+      <w:proofErr w:type="spellEnd"/>
+      <w:r>
+        <w:rPr>
+          <w:b/>
+          <w:lang w:val="en-US"/>
+        </w:rPr>
+        <w:t xml:space="preserve"> id} {shelf genre}: {books count}</w:t>
       </w:r>
       <w:r>
         <w:rPr>
@@ -2746,9 +3346,14 @@
       <w:pPr>
         <w:pStyle w:val="Heading2"/>
       </w:pPr>
+      <w:proofErr w:type="spellStart"/>
       <w:r>
         <w:lastRenderedPageBreak/>
-        <w:t>SoftUni Students</w:t>
+        <w:t>SoftUni</w:t>
+      </w:r>
+      <w:proofErr w:type="spellEnd"/>
+      <w:r>
+        <w:t xml:space="preserve"> Students</w:t>
       </w:r>
     </w:p>
     <w:p>
@@ -2787,7 +3392,21 @@
         <w:rPr>
           <w:lang w:val="en-US"/>
         </w:rPr>
-        <w:t xml:space="preserve">at SoftUni. For each </w:t>
+        <w:t xml:space="preserve">at </w:t>
+      </w:r>
+      <w:proofErr w:type="spellStart"/>
+      <w:r>
+        <w:rPr>
+          <w:lang w:val="en-US"/>
+        </w:rPr>
+        <w:t>SoftUni</w:t>
+      </w:r>
+      <w:proofErr w:type="spellEnd"/>
+      <w:r>
+        <w:rPr>
+          <w:lang w:val="en-US"/>
+        </w:rPr>
+        <w:t xml:space="preserve">. For each </w:t>
       </w:r>
       <w:r>
         <w:rPr>
@@ -2800,7 +3419,21 @@
         <w:rPr>
           <w:lang w:val="en-US"/>
         </w:rPr>
-        <w:t xml:space="preserve"> you have to </w:t>
+        <w:t xml:space="preserve"> you </w:t>
+      </w:r>
+      <w:proofErr w:type="gramStart"/>
+      <w:r>
+        <w:rPr>
+          <w:lang w:val="en-US"/>
+        </w:rPr>
+        <w:t>have to</w:t>
+      </w:r>
+      <w:proofErr w:type="gramEnd"/>
+      <w:r>
+        <w:rPr>
+          <w:lang w:val="en-US"/>
+        </w:rPr>
+        <w:t xml:space="preserve"> </w:t>
       </w:r>
       <w:r>
         <w:rPr>
@@ -3271,7 +3904,307 @@
                 <w:szCs w:val="22"/>
                 <w:lang w:val="en-US"/>
               </w:rPr>
-              <w:t>['JavaBasics: 2', 'user1[25] with email user1@user.com joins C#Basics', 'C#Advanced: 3', 'JSCore: 4', 'user2[30] with email user2@user.com joins C#Basics', 'user13[50] with email user13@user.com joins JSCore', 'user1[25] with email user1@user.com joins JSCore', 'user8[18] with email user8@user.com joins C#Advanced', 'user6[85] with email user6@user.com joins JSCore', 'JSCore: 2', 'user11[3] with email user11@user.com joins JavaBasics', 'user45[105] with email user45@user.com joins JSCore', 'user007[20] with email user007@user.com joins JSCore', 'user700[29] with email user700@user.com joins JSCore', 'user900[88] with email user900@user.com joins JSCore']</w:t>
+              <w:t>['</w:t>
+            </w:r>
+            <w:proofErr w:type="spellStart"/>
+            <w:r>
+              <w:rPr>
+                <w:rFonts w:ascii="Consolas" w:hAnsi="Consolas"/>
+                <w:sz w:val="22"/>
+                <w:szCs w:val="22"/>
+                <w:lang w:val="en-US"/>
+              </w:rPr>
+              <w:t>JavaBasics</w:t>
+            </w:r>
+            <w:proofErr w:type="spellEnd"/>
+            <w:r>
+              <w:rPr>
+                <w:rFonts w:ascii="Consolas" w:hAnsi="Consolas"/>
+                <w:sz w:val="22"/>
+                <w:szCs w:val="22"/>
+                <w:lang w:val="en-US"/>
+              </w:rPr>
+              <w:t xml:space="preserve">: 2', 'user1[25] with email user1@user.com joins </w:t>
+            </w:r>
+            <w:proofErr w:type="spellStart"/>
+            <w:r>
+              <w:rPr>
+                <w:rFonts w:ascii="Consolas" w:hAnsi="Consolas"/>
+                <w:sz w:val="22"/>
+                <w:szCs w:val="22"/>
+                <w:lang w:val="en-US"/>
+              </w:rPr>
+              <w:t>C#Basics</w:t>
+            </w:r>
+            <w:proofErr w:type="spellEnd"/>
+            <w:r>
+              <w:rPr>
+                <w:rFonts w:ascii="Consolas" w:hAnsi="Consolas"/>
+                <w:sz w:val="22"/>
+                <w:szCs w:val="22"/>
+                <w:lang w:val="en-US"/>
+              </w:rPr>
+              <w:t>', '</w:t>
+            </w:r>
+            <w:proofErr w:type="spellStart"/>
+            <w:r>
+              <w:rPr>
+                <w:rFonts w:ascii="Consolas" w:hAnsi="Consolas"/>
+                <w:sz w:val="22"/>
+                <w:szCs w:val="22"/>
+                <w:lang w:val="en-US"/>
+              </w:rPr>
+              <w:t>C#Advanced</w:t>
+            </w:r>
+            <w:proofErr w:type="spellEnd"/>
+            <w:r>
+              <w:rPr>
+                <w:rFonts w:ascii="Consolas" w:hAnsi="Consolas"/>
+                <w:sz w:val="22"/>
+                <w:szCs w:val="22"/>
+                <w:lang w:val="en-US"/>
+              </w:rPr>
+              <w:t>: 3', '</w:t>
+            </w:r>
+            <w:proofErr w:type="spellStart"/>
+            <w:r>
+              <w:rPr>
+                <w:rFonts w:ascii="Consolas" w:hAnsi="Consolas"/>
+                <w:sz w:val="22"/>
+                <w:szCs w:val="22"/>
+                <w:lang w:val="en-US"/>
+              </w:rPr>
+              <w:t>JSCore</w:t>
+            </w:r>
+            <w:proofErr w:type="spellEnd"/>
+            <w:r>
+              <w:rPr>
+                <w:rFonts w:ascii="Consolas" w:hAnsi="Consolas"/>
+                <w:sz w:val="22"/>
+                <w:szCs w:val="22"/>
+                <w:lang w:val="en-US"/>
+              </w:rPr>
+              <w:t xml:space="preserve">: 4', 'user2[30] with email user2@user.com joins </w:t>
+            </w:r>
+            <w:proofErr w:type="spellStart"/>
+            <w:r>
+              <w:rPr>
+                <w:rFonts w:ascii="Consolas" w:hAnsi="Consolas"/>
+                <w:sz w:val="22"/>
+                <w:szCs w:val="22"/>
+                <w:lang w:val="en-US"/>
+              </w:rPr>
+              <w:t>C#Basics</w:t>
+            </w:r>
+            <w:proofErr w:type="spellEnd"/>
+            <w:r>
+              <w:rPr>
+                <w:rFonts w:ascii="Consolas" w:hAnsi="Consolas"/>
+                <w:sz w:val="22"/>
+                <w:szCs w:val="22"/>
+                <w:lang w:val="en-US"/>
+              </w:rPr>
+              <w:t xml:space="preserve">', 'user13[50] with email user13@user.com joins </w:t>
+            </w:r>
+            <w:proofErr w:type="spellStart"/>
+            <w:r>
+              <w:rPr>
+                <w:rFonts w:ascii="Consolas" w:hAnsi="Consolas"/>
+                <w:sz w:val="22"/>
+                <w:szCs w:val="22"/>
+                <w:lang w:val="en-US"/>
+              </w:rPr>
+              <w:t>JSCore</w:t>
+            </w:r>
+            <w:proofErr w:type="spellEnd"/>
+            <w:r>
+              <w:rPr>
+                <w:rFonts w:ascii="Consolas" w:hAnsi="Consolas"/>
+                <w:sz w:val="22"/>
+                <w:szCs w:val="22"/>
+                <w:lang w:val="en-US"/>
+              </w:rPr>
+              <w:t xml:space="preserve">', 'user1[25] with email user1@user.com joins </w:t>
+            </w:r>
+            <w:proofErr w:type="spellStart"/>
+            <w:r>
+              <w:rPr>
+                <w:rFonts w:ascii="Consolas" w:hAnsi="Consolas"/>
+                <w:sz w:val="22"/>
+                <w:szCs w:val="22"/>
+                <w:lang w:val="en-US"/>
+              </w:rPr>
+              <w:t>JSCore</w:t>
+            </w:r>
+            <w:proofErr w:type="spellEnd"/>
+            <w:r>
+              <w:rPr>
+                <w:rFonts w:ascii="Consolas" w:hAnsi="Consolas"/>
+                <w:sz w:val="22"/>
+                <w:szCs w:val="22"/>
+                <w:lang w:val="en-US"/>
+              </w:rPr>
+              <w:t xml:space="preserve">', 'user8[18] with email user8@user.com joins </w:t>
+            </w:r>
+            <w:proofErr w:type="spellStart"/>
+            <w:r>
+              <w:rPr>
+                <w:rFonts w:ascii="Consolas" w:hAnsi="Consolas"/>
+                <w:sz w:val="22"/>
+                <w:szCs w:val="22"/>
+                <w:lang w:val="en-US"/>
+              </w:rPr>
+              <w:t>C#Advanced</w:t>
+            </w:r>
+            <w:proofErr w:type="spellEnd"/>
+            <w:r>
+              <w:rPr>
+                <w:rFonts w:ascii="Consolas" w:hAnsi="Consolas"/>
+                <w:sz w:val="22"/>
+                <w:szCs w:val="22"/>
+                <w:lang w:val="en-US"/>
+              </w:rPr>
+              <w:t xml:space="preserve">', 'user6[85] with email user6@user.com joins </w:t>
+            </w:r>
+            <w:proofErr w:type="spellStart"/>
+            <w:r>
+              <w:rPr>
+                <w:rFonts w:ascii="Consolas" w:hAnsi="Consolas"/>
+                <w:sz w:val="22"/>
+                <w:szCs w:val="22"/>
+                <w:lang w:val="en-US"/>
+              </w:rPr>
+              <w:t>JSCore</w:t>
+            </w:r>
+            <w:proofErr w:type="spellEnd"/>
+            <w:r>
+              <w:rPr>
+                <w:rFonts w:ascii="Consolas" w:hAnsi="Consolas"/>
+                <w:sz w:val="22"/>
+                <w:szCs w:val="22"/>
+                <w:lang w:val="en-US"/>
+              </w:rPr>
+              <w:t>', '</w:t>
+            </w:r>
+            <w:proofErr w:type="spellStart"/>
+            <w:r>
+              <w:rPr>
+                <w:rFonts w:ascii="Consolas" w:hAnsi="Consolas"/>
+                <w:sz w:val="22"/>
+                <w:szCs w:val="22"/>
+                <w:lang w:val="en-US"/>
+              </w:rPr>
+              <w:t>JSCore</w:t>
+            </w:r>
+            <w:proofErr w:type="spellEnd"/>
+            <w:r>
+              <w:rPr>
+                <w:rFonts w:ascii="Consolas" w:hAnsi="Consolas"/>
+                <w:sz w:val="22"/>
+                <w:szCs w:val="22"/>
+                <w:lang w:val="en-US"/>
+              </w:rPr>
+              <w:t xml:space="preserve">: 2', 'user11[3] with email user11@user.com joins </w:t>
+            </w:r>
+            <w:proofErr w:type="spellStart"/>
+            <w:r>
+              <w:rPr>
+                <w:rFonts w:ascii="Consolas" w:hAnsi="Consolas"/>
+                <w:sz w:val="22"/>
+                <w:szCs w:val="22"/>
+                <w:lang w:val="en-US"/>
+              </w:rPr>
+              <w:t>JavaBasics</w:t>
+            </w:r>
+            <w:proofErr w:type="spellEnd"/>
+            <w:r>
+              <w:rPr>
+                <w:rFonts w:ascii="Consolas" w:hAnsi="Consolas"/>
+                <w:sz w:val="22"/>
+                <w:szCs w:val="22"/>
+                <w:lang w:val="en-US"/>
+              </w:rPr>
+              <w:t xml:space="preserve">', 'user45[105] with email user45@user.com joins </w:t>
+            </w:r>
+            <w:proofErr w:type="spellStart"/>
+            <w:r>
+              <w:rPr>
+                <w:rFonts w:ascii="Consolas" w:hAnsi="Consolas"/>
+                <w:sz w:val="22"/>
+                <w:szCs w:val="22"/>
+                <w:lang w:val="en-US"/>
+              </w:rPr>
+              <w:t>JSCore</w:t>
+            </w:r>
+            <w:proofErr w:type="spellEnd"/>
+            <w:r>
+              <w:rPr>
+                <w:rFonts w:ascii="Consolas" w:hAnsi="Consolas"/>
+                <w:sz w:val="22"/>
+                <w:szCs w:val="22"/>
+                <w:lang w:val="en-US"/>
+              </w:rPr>
+              <w:t xml:space="preserve">', 'user007[20] with email user007@user.com joins </w:t>
+            </w:r>
+            <w:proofErr w:type="spellStart"/>
+            <w:r>
+              <w:rPr>
+                <w:rFonts w:ascii="Consolas" w:hAnsi="Consolas"/>
+                <w:sz w:val="22"/>
+                <w:szCs w:val="22"/>
+                <w:lang w:val="en-US"/>
+              </w:rPr>
+              <w:t>JSCore</w:t>
+            </w:r>
+            <w:proofErr w:type="spellEnd"/>
+            <w:r>
+              <w:rPr>
+                <w:rFonts w:ascii="Consolas" w:hAnsi="Consolas"/>
+                <w:sz w:val="22"/>
+                <w:szCs w:val="22"/>
+                <w:lang w:val="en-US"/>
+              </w:rPr>
+              <w:t xml:space="preserve">', 'user700[29] with email user700@user.com joins </w:t>
+            </w:r>
+            <w:proofErr w:type="spellStart"/>
+            <w:r>
+              <w:rPr>
+                <w:rFonts w:ascii="Consolas" w:hAnsi="Consolas"/>
+                <w:sz w:val="22"/>
+                <w:szCs w:val="22"/>
+                <w:lang w:val="en-US"/>
+              </w:rPr>
+              <w:t>JSCore</w:t>
+            </w:r>
+            <w:proofErr w:type="spellEnd"/>
+            <w:r>
+              <w:rPr>
+                <w:rFonts w:ascii="Consolas" w:hAnsi="Consolas"/>
+                <w:sz w:val="22"/>
+                <w:szCs w:val="22"/>
+                <w:lang w:val="en-US"/>
+              </w:rPr>
+              <w:t xml:space="preserve">', 'user900[88] with email user900@user.com joins </w:t>
+            </w:r>
+            <w:proofErr w:type="spellStart"/>
+            <w:r>
+              <w:rPr>
+                <w:rFonts w:ascii="Consolas" w:hAnsi="Consolas"/>
+                <w:sz w:val="22"/>
+                <w:szCs w:val="22"/>
+                <w:lang w:val="en-US"/>
+              </w:rPr>
+              <w:t>JSCore</w:t>
+            </w:r>
+            <w:proofErr w:type="spellEnd"/>
+            <w:r>
+              <w:rPr>
+                <w:rFonts w:ascii="Consolas" w:hAnsi="Consolas"/>
+                <w:sz w:val="22"/>
+                <w:szCs w:val="22"/>
+                <w:lang w:val="en-US"/>
+              </w:rPr>
+              <w:t>']</w:t>
             </w:r>
           </w:p>
         </w:tc>
@@ -3289,14 +4222,25 @@
                 <w:lang w:val="en-US"/>
               </w:rPr>
             </w:pPr>
-            <w:r>
-              <w:rPr>
-                <w:rFonts w:ascii="Consolas" w:hAnsi="Consolas"/>
-                <w:sz w:val="22"/>
-                <w:szCs w:val="22"/>
-                <w:lang w:val="en-US"/>
-              </w:rPr>
-              <w:t>JSCore: 0 places left</w:t>
+            <w:proofErr w:type="spellStart"/>
+            <w:r>
+              <w:rPr>
+                <w:rFonts w:ascii="Consolas" w:hAnsi="Consolas"/>
+                <w:sz w:val="22"/>
+                <w:szCs w:val="22"/>
+                <w:lang w:val="en-US"/>
+              </w:rPr>
+              <w:t>JSCore</w:t>
+            </w:r>
+            <w:proofErr w:type="spellEnd"/>
+            <w:r>
+              <w:rPr>
+                <w:rFonts w:ascii="Consolas" w:hAnsi="Consolas"/>
+                <w:sz w:val="22"/>
+                <w:szCs w:val="22"/>
+                <w:lang w:val="en-US"/>
+              </w:rPr>
+              <w:t>: 0 places left</w:t>
             </w:r>
           </w:p>
           <w:p>
@@ -3429,14 +4373,45 @@
                 <w:lang w:val="en-US"/>
               </w:rPr>
             </w:pPr>
-            <w:r>
-              <w:rPr>
-                <w:rFonts w:ascii="Consolas" w:hAnsi="Consolas"/>
-                <w:sz w:val="22"/>
-                <w:szCs w:val="22"/>
-                <w:lang w:val="en-US"/>
-              </w:rPr>
-              <w:t>JavaBasics: 1 places left</w:t>
+            <w:proofErr w:type="spellStart"/>
+            <w:r>
+              <w:rPr>
+                <w:rFonts w:ascii="Consolas" w:hAnsi="Consolas"/>
+                <w:sz w:val="22"/>
+                <w:szCs w:val="22"/>
+                <w:lang w:val="en-US"/>
+              </w:rPr>
+              <w:t>JavaBasics</w:t>
+            </w:r>
+            <w:proofErr w:type="spellEnd"/>
+            <w:r>
+              <w:rPr>
+                <w:rFonts w:ascii="Consolas" w:hAnsi="Consolas"/>
+                <w:sz w:val="22"/>
+                <w:szCs w:val="22"/>
+                <w:lang w:val="en-US"/>
+              </w:rPr>
+              <w:t xml:space="preserve">: 1 </w:t>
+            </w:r>
+            <w:proofErr w:type="gramStart"/>
+            <w:r>
+              <w:rPr>
+                <w:rFonts w:ascii="Consolas" w:hAnsi="Consolas"/>
+                <w:sz w:val="22"/>
+                <w:szCs w:val="22"/>
+                <w:lang w:val="en-US"/>
+              </w:rPr>
+              <w:t>places</w:t>
+            </w:r>
+            <w:proofErr w:type="gramEnd"/>
+            <w:r>
+              <w:rPr>
+                <w:rFonts w:ascii="Consolas" w:hAnsi="Consolas"/>
+                <w:sz w:val="22"/>
+                <w:szCs w:val="22"/>
+                <w:lang w:val="en-US"/>
+              </w:rPr>
+              <w:t xml:space="preserve"> left</w:t>
             </w:r>
           </w:p>
           <w:p>
@@ -3469,14 +4444,25 @@
                 <w:lang w:val="en-US"/>
               </w:rPr>
             </w:pPr>
-            <w:r>
-              <w:rPr>
-                <w:rFonts w:ascii="Consolas" w:hAnsi="Consolas"/>
-                <w:sz w:val="22"/>
-                <w:szCs w:val="22"/>
-                <w:lang w:val="en-US"/>
-              </w:rPr>
-              <w:t>C#Advanced: 2 places left</w:t>
+            <w:proofErr w:type="spellStart"/>
+            <w:r>
+              <w:rPr>
+                <w:rFonts w:ascii="Consolas" w:hAnsi="Consolas"/>
+                <w:sz w:val="22"/>
+                <w:szCs w:val="22"/>
+                <w:lang w:val="en-US"/>
+              </w:rPr>
+              <w:t>C#Advanced</w:t>
+            </w:r>
+            <w:proofErr w:type="spellEnd"/>
+            <w:r>
+              <w:rPr>
+                <w:rFonts w:ascii="Consolas" w:hAnsi="Consolas"/>
+                <w:sz w:val="22"/>
+                <w:szCs w:val="22"/>
+                <w:lang w:val="en-US"/>
+              </w:rPr>
+              <w:t>: 2 places left</w:t>
             </w:r>
           </w:p>
           <w:p>
@@ -3510,7 +4496,7 @@
       </w:pPr>
     </w:p>
     <w:sectPr>
-      <w:footerReference w:type="default" r:id="rId10"/>
+      <w:footerReference w:type="default" r:id="rId9"/>
       <w:pgSz w:w="11906" w:h="16838"/>
       <w:pgMar w:top="1417" w:right="1417" w:bottom="1417" w:left="1417" w:header="708" w:footer="708" w:gutter="0"/>
       <w:cols w:space="708"/>
@@ -3521,7 +4507,7 @@
 </file>
 
 <file path=word/endnotes.xml><?xml version="1.0" encoding="utf-8"?>
-<w:endnotes xmlns:wpc="http://schemas.microsoft.com/office/word/2010/wordprocessingCanvas" xmlns:mc="http://schemas.openxmlformats.org/markup-compatibility/2006" xmlns:o="urn:schemas-microsoft-com:office:office" xmlns:r="http://schemas.openxmlformats.org/officeDocument/2006/relationships" xmlns:m="http://schemas.openxmlformats.org/officeDocument/2006/math" xmlns:v="urn:schemas-microsoft-com:vml" xmlns:wp14="http://schemas.microsoft.com/office/word/2010/wordprocessingDrawing" xmlns:wp="http://schemas.openxmlformats.org/drawingml/2006/wordprocessingDrawing" xmlns:w10="urn:schemas-microsoft-com:office:word" xmlns:w="http://schemas.openxmlformats.org/wordprocessingml/2006/main" xmlns:w14="http://schemas.microsoft.com/office/word/2010/wordml" xmlns:w15="http://schemas.microsoft.com/office/word/2012/wordml" xmlns:wpg="http://schemas.microsoft.com/office/word/2010/wordprocessingGroup" xmlns:wpi="http://schemas.microsoft.com/office/word/2010/wordprocessingInk" xmlns:wne="http://schemas.microsoft.com/office/word/2006/wordml" xmlns:wps="http://schemas.microsoft.com/office/word/2010/wordprocessingShape" mc:Ignorable="w14 w15 wp14">
+<w:endnotes xmlns:wpc="http://schemas.microsoft.com/office/word/2010/wordprocessingCanvas" xmlns:cx="http://schemas.microsoft.com/office/drawing/2014/chartex" xmlns:cx1="http://schemas.microsoft.com/office/drawing/2015/9/8/chartex" xmlns:cx2="http://schemas.microsoft.com/office/drawing/2015/10/21/chartex" xmlns:cx3="http://schemas.microsoft.com/office/drawing/2016/5/9/chartex" xmlns:cx4="http://schemas.microsoft.com/office/drawing/2016/5/10/chartex" xmlns:cx5="http://schemas.microsoft.com/office/drawing/2016/5/11/chartex" xmlns:cx6="http://schemas.microsoft.com/office/drawing/2016/5/12/chartex" xmlns:cx7="http://schemas.microsoft.com/office/drawing/2016/5/13/chartex" xmlns:cx8="http://schemas.microsoft.com/office/drawing/2016/5/14/chartex" xmlns:mc="http://schemas.openxmlformats.org/markup-compatibility/2006" xmlns:aink="http://schemas.microsoft.com/office/drawing/2016/ink" xmlns:am3d="http://schemas.microsoft.com/office/drawing/2017/model3d" xmlns:o="urn:schemas-microsoft-com:office:office" xmlns:r="http://schemas.openxmlformats.org/officeDocument/2006/relationships" xmlns:m="http://schemas.openxmlformats.org/officeDocument/2006/math" xmlns:v="urn:schemas-microsoft-com:vml" xmlns:wp14="http://schemas.microsoft.com/office/word/2010/wordprocessingDrawing" xmlns:wp="http://schemas.openxmlformats.org/drawingml/2006/wordprocessingDrawing" xmlns:w10="urn:schemas-microsoft-com:office:word" xmlns:w="http://schemas.openxmlformats.org/wordprocessingml/2006/main" xmlns:w14="http://schemas.microsoft.com/office/word/2010/wordml" xmlns:w15="http://schemas.microsoft.com/office/word/2012/wordml" xmlns:w16cid="http://schemas.microsoft.com/office/word/2016/wordml/cid" xmlns:w16se="http://schemas.microsoft.com/office/word/2015/wordml/symex" xmlns:wpg="http://schemas.microsoft.com/office/word/2010/wordprocessingGroup" xmlns:wpi="http://schemas.microsoft.com/office/word/2010/wordprocessingInk" xmlns:wne="http://schemas.microsoft.com/office/word/2006/wordml" xmlns:wps="http://schemas.microsoft.com/office/word/2010/wordprocessingShape" mc:Ignorable="w14 w15 w16se w16cid wp14">
   <w:endnote w:type="separator" w:id="-1">
     <w:p>
       <w:pPr>
@@ -3546,7 +4532,7 @@
 </file>
 
 <file path=word/footer1.xml><?xml version="1.0" encoding="utf-8"?>
-<w:ftr xmlns:wpc="http://schemas.microsoft.com/office/word/2010/wordprocessingCanvas" xmlns:mc="http://schemas.openxmlformats.org/markup-compatibility/2006" xmlns:o="urn:schemas-microsoft-com:office:office" xmlns:r="http://schemas.openxmlformats.org/officeDocument/2006/relationships" xmlns:m="http://schemas.openxmlformats.org/officeDocument/2006/math" xmlns:v="urn:schemas-microsoft-com:vml" xmlns:wp14="http://schemas.microsoft.com/office/word/2010/wordprocessingDrawing" xmlns:wp="http://schemas.openxmlformats.org/drawingml/2006/wordprocessingDrawing" xmlns:w10="urn:schemas-microsoft-com:office:word" xmlns:w="http://schemas.openxmlformats.org/wordprocessingml/2006/main" xmlns:w14="http://schemas.microsoft.com/office/word/2010/wordml" xmlns:w15="http://schemas.microsoft.com/office/word/2012/wordml" xmlns:wpg="http://schemas.microsoft.com/office/word/2010/wordprocessingGroup" xmlns:wpi="http://schemas.microsoft.com/office/word/2010/wordprocessingInk" xmlns:wne="http://schemas.microsoft.com/office/word/2006/wordml" xmlns:wps="http://schemas.microsoft.com/office/word/2010/wordprocessingShape" mc:Ignorable="w14 w15 wp14">
+<w:ftr xmlns:wpc="http://schemas.microsoft.com/office/word/2010/wordprocessingCanvas" xmlns:cx="http://schemas.microsoft.com/office/drawing/2014/chartex" xmlns:cx1="http://schemas.microsoft.com/office/drawing/2015/9/8/chartex" xmlns:cx2="http://schemas.microsoft.com/office/drawing/2015/10/21/chartex" xmlns:cx3="http://schemas.microsoft.com/office/drawing/2016/5/9/chartex" xmlns:cx4="http://schemas.microsoft.com/office/drawing/2016/5/10/chartex" xmlns:cx5="http://schemas.microsoft.com/office/drawing/2016/5/11/chartex" xmlns:cx6="http://schemas.microsoft.com/office/drawing/2016/5/12/chartex" xmlns:cx7="http://schemas.microsoft.com/office/drawing/2016/5/13/chartex" xmlns:cx8="http://schemas.microsoft.com/office/drawing/2016/5/14/chartex" xmlns:mc="http://schemas.openxmlformats.org/markup-compatibility/2006" xmlns:aink="http://schemas.microsoft.com/office/drawing/2016/ink" xmlns:am3d="http://schemas.microsoft.com/office/drawing/2017/model3d" xmlns:o="urn:schemas-microsoft-com:office:office" xmlns:r="http://schemas.openxmlformats.org/officeDocument/2006/relationships" xmlns:m="http://schemas.openxmlformats.org/officeDocument/2006/math" xmlns:v="urn:schemas-microsoft-com:vml" xmlns:wp14="http://schemas.microsoft.com/office/word/2010/wordprocessingDrawing" xmlns:wp="http://schemas.openxmlformats.org/drawingml/2006/wordprocessingDrawing" xmlns:w10="urn:schemas-microsoft-com:office:word" xmlns:w="http://schemas.openxmlformats.org/wordprocessingml/2006/main" xmlns:w14="http://schemas.microsoft.com/office/word/2010/wordml" xmlns:w15="http://schemas.microsoft.com/office/word/2012/wordml" xmlns:w16cid="http://schemas.microsoft.com/office/word/2016/wordml/cid" xmlns:w16se="http://schemas.microsoft.com/office/word/2015/wordml/symex" xmlns:wpg="http://schemas.microsoft.com/office/word/2010/wordprocessingGroup" xmlns:wpi="http://schemas.microsoft.com/office/word/2010/wordprocessingInk" xmlns:wne="http://schemas.microsoft.com/office/word/2006/wordml" xmlns:wps="http://schemas.microsoft.com/office/word/2010/wordprocessingShape" mc:Ignorable="w14 w15 w16se w16cid wp14">
   <w:p>
     <w:pPr>
       <w:pStyle w:val="Footer"/>
@@ -3740,7 +4726,7 @@
         </mc:Choice>
         <mc:Fallback>
           <w:pict>
-            <v:line w14:anchorId="6882FD68" id="Straight Connector 19" o:spid="_x0000_s1026" style="position:absolute;flip:y;z-index:251660288;visibility:visible;mso-wrap-style:square;mso-width-percent:0;mso-height-percent:0;mso-wrap-distance-left:9pt;mso-wrap-distance-top:-8e-5mm;mso-wrap-distance-right:9pt;mso-wrap-distance-bottom:-8e-5mm;mso-position-horizontal:absolute;mso-position-horizontal-relative:text;mso-position-vertical:absolute;mso-position-vertical-relative:text;mso-width-percent:0;mso-height-percent:0;mso-width-relative:page;mso-height-relative:page" from="-.1pt,5.2pt" to="520.7pt,5.2pt" o:gfxdata="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" strokecolor="#f37123" strokeweight="1pt">
+            <v:line w14:anchorId="6DD9A7C4" id="Straight Connector 19" o:spid="_x0000_s1026" style="position:absolute;flip:y;z-index:251660288;visibility:visible;mso-wrap-style:square;mso-width-percent:0;mso-height-percent:0;mso-wrap-distance-left:9pt;mso-wrap-distance-top:-8e-5mm;mso-wrap-distance-right:9pt;mso-wrap-distance-bottom:-8e-5mm;mso-position-horizontal:absolute;mso-position-horizontal-relative:text;mso-position-vertical:absolute;mso-position-vertical-relative:text;mso-width-percent:0;mso-height-percent:0;mso-width-relative:page;mso-height-relative:page" from="-.1pt,5.2pt" to="520.7pt,5.2pt" o:gfxdata="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" strokecolor="#f37123" strokeweight="1pt">
               <v:stroke endcap="round"/>
               <o:lock v:ext="edit" shapetype="f"/>
             </v:line>
@@ -3915,8 +4901,7 @@
               <v:stroke joinstyle="miter"/>
               <v:path gradientshapeok="t" o:connecttype="rect"/>
             </v:shapetype>
-            <v:shape id="Text Box 18" o:spid="_x0000_s1026" type="#_x0000_t202" style="position:absolute;margin-left:444.65pt;margin-top:26.95pt;width:70.9pt;height:15.9pt;z-index:251661312;visibility:visible;mso-wrap-style:square;mso-width-percent:0;mso-height-percent:0;mso-wrap-distance-left:9pt;mso-wrap-distance-top:0;mso-wrap-distance-right:9pt;mso-wrap-distance-bottom:0;mso-position-horizontal:absolute;mso-position-horizontal-relative:text;mso-position-vertical:absolute;mso-position-vertical-relative:text;mso-width-percent:0;mso-height-percent:0;mso-width-relative:page;mso-height-relative:page;v-text-anchor:middle" o:gfxdata="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" filled="f" stroked="f" strokeweight=".5pt">
-              <v:path arrowok="t"/>
+            <v:shape id="Text Box 18" o:spid="_x0000_s1026" type="#_x0000_t202" style="position:absolute;margin-left:444.65pt;margin-top:26.95pt;width:70.9pt;height:15.9pt;z-index:251661312;visibility:visible;mso-wrap-style:square;mso-width-percent:0;mso-height-percent:0;mso-wrap-distance-left:9pt;mso-wrap-distance-top:0;mso-wrap-distance-right:9pt;mso-wrap-distance-bottom:0;mso-position-horizontal:absolute;mso-position-horizontal-relative:text;mso-position-vertical:absolute;mso-position-vertical-relative:text;mso-width-percent:0;mso-height-percent:0;mso-width-relative:page;mso-height-relative:page;v-text-anchor:middle" o:gfxdata="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" filled="f" stroked="f" strokeweight=".5pt">
               <v:textbox inset="0,0,0,0">
                 <w:txbxContent>
                   <w:p>
@@ -4101,8 +5086,7 @@
         </mc:Choice>
         <mc:Fallback>
           <w:pict>
-            <v:shape w14:anchorId="56DF4622" id="Text Box 16" o:spid="_x0000_s1027" type="#_x0000_t202" style="position:absolute;margin-left:125.15pt;margin-top:26.95pt;width:44.85pt;height:15.75pt;z-index:251662336;visibility:visible;mso-wrap-style:square;mso-width-percent:0;mso-height-percent:0;mso-wrap-distance-left:9pt;mso-wrap-distance-top:0;mso-wrap-distance-right:9pt;mso-wrap-distance-bottom:0;mso-position-horizontal:absolute;mso-position-horizontal-relative:text;mso-position-vertical:absolute;mso-position-vertical-relative:text;mso-width-percent:0;mso-height-percent:0;mso-width-relative:page;mso-height-relative:page;v-text-anchor:middle" o:gfxdata="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" filled="f" stroked="f" strokeweight=".5pt">
-              <v:path arrowok="t"/>
+            <v:shape w14:anchorId="56DF4622" id="Text Box 16" o:spid="_x0000_s1027" type="#_x0000_t202" style="position:absolute;margin-left:125.15pt;margin-top:26.95pt;width:44.85pt;height:15.75pt;z-index:251662336;visibility:visible;mso-wrap-style:square;mso-width-percent:0;mso-height-percent:0;mso-wrap-distance-left:9pt;mso-wrap-distance-top:0;mso-wrap-distance-right:9pt;mso-wrap-distance-bottom:0;mso-position-horizontal:absolute;mso-position-horizontal-relative:text;mso-position-vertical:absolute;mso-position-vertical-relative:text;mso-width-percent:0;mso-height-percent:0;mso-width-relative:page;mso-height-relative:page;v-text-anchor:middle" o:gfxdata="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" filled="f" stroked="f" strokeweight=".5pt">
               <v:textbox inset=".5mm,0,0,0">
                 <w:txbxContent>
                   <w:p>
@@ -4194,7 +5178,16 @@
                                 <w:sz w:val="19"/>
                                 <w:szCs w:val="19"/>
                               </w:rPr>
-                              <w:t>Software University Foundation</w:t>
+                              <w:t xml:space="preserve">Software </w:t>
+                            </w:r>
+                            <w:r>
+                              <w:rPr>
+                                <w:rStyle w:val="Hyperlink"/>
+                                <w:rFonts w:cs="Arial"/>
+                                <w:sz w:val="19"/>
+                                <w:szCs w:val="19"/>
+                              </w:rPr>
+                              <w:t>University Foundation</w:t>
                             </w:r>
                           </w:hyperlink>
                           <w:r>
@@ -4311,7 +5304,7 @@
                                 <wp:extent cx="170180" cy="201930"/>
                                 <wp:effectExtent l="0" t="0" r="1270" b="7620"/>
                                 <wp:docPr id="9" name="Picture 9">
-                                  <a:hlinkClick xmlns:a="http://schemas.openxmlformats.org/drawingml/2006/main" r:id="rId4"/>
+                                  <a:hlinkClick xmlns:a="http://schemas.openxmlformats.org/drawingml/2006/main" r:id="rId1"/>
                                 </wp:docPr>
                                 <wp:cNvGraphicFramePr>
                                   <a:graphicFrameLocks xmlns:a="http://schemas.openxmlformats.org/drawingml/2006/main" noChangeAspect="1"/>
@@ -4321,7 +5314,7 @@
                                     <pic:pic xmlns:pic="http://schemas.openxmlformats.org/drawingml/2006/picture">
                                       <pic:nvPicPr>
                                         <pic:cNvPr id="0" name="Picture 10">
-                                          <a:hlinkClick r:id="rId4"/>
+                                          <a:hlinkClick r:id="rId1"/>
                                         </pic:cNvPr>
                                         <pic:cNvPicPr>
                                           <a:picLocks noChangeAspect="1" noChangeArrowheads="1"/>
@@ -4876,7 +5869,16 @@
                           <w:sz w:val="19"/>
                           <w:szCs w:val="19"/>
                         </w:rPr>
-                        <w:t>Software University Foundation</w:t>
+                        <w:t xml:space="preserve">Software </w:t>
+                      </w:r>
+                      <w:r>
+                        <w:rPr>
+                          <w:rStyle w:val="Hyperlink"/>
+                          <w:rFonts w:cs="Arial"/>
+                          <w:sz w:val="19"/>
+                          <w:szCs w:val="19"/>
+                        </w:rPr>
+                        <w:t>University Foundation</w:t>
                       </w:r>
                     </w:hyperlink>
                     <w:r>
@@ -5003,7 +6005,7 @@
                               <pic:pic xmlns:pic="http://schemas.openxmlformats.org/drawingml/2006/picture">
                                 <pic:nvPicPr>
                                   <pic:cNvPr id="0" name="Picture 10">
-                                    <a:hlinkClick r:id="rId1"/>
+                                    <a:hlinkClick r:id="rId25"/>
                                   </pic:cNvPr>
                                   <pic:cNvPicPr>
                                     <a:picLocks noChangeAspect="1" noChangeArrowheads="1"/>
@@ -5535,7 +6537,7 @@
 </file>
 
 <file path=word/footnotes.xml><?xml version="1.0" encoding="utf-8"?>
-<w:footnotes xmlns:wpc="http://schemas.microsoft.com/office/word/2010/wordprocessingCanvas" xmlns:mc="http://schemas.openxmlformats.org/markup-compatibility/2006" xmlns:o="urn:schemas-microsoft-com:office:office" xmlns:r="http://schemas.openxmlformats.org/officeDocument/2006/relationships" xmlns:m="http://schemas.openxmlformats.org/officeDocument/2006/math" xmlns:v="urn:schemas-microsoft-com:vml" xmlns:wp14="http://schemas.microsoft.com/office/word/2010/wordprocessingDrawing" xmlns:wp="http://schemas.openxmlformats.org/drawingml/2006/wordprocessingDrawing" xmlns:w10="urn:schemas-microsoft-com:office:word" xmlns:w="http://schemas.openxmlformats.org/wordprocessingml/2006/main" xmlns:w14="http://schemas.microsoft.com/office/word/2010/wordml" xmlns:w15="http://schemas.microsoft.com/office/word/2012/wordml" xmlns:wpg="http://schemas.microsoft.com/office/word/2010/wordprocessingGroup" xmlns:wpi="http://schemas.microsoft.com/office/word/2010/wordprocessingInk" xmlns:wne="http://schemas.microsoft.com/office/word/2006/wordml" xmlns:wps="http://schemas.microsoft.com/office/word/2010/wordprocessingShape" mc:Ignorable="w14 w15 wp14">
+<w:footnotes xmlns:wpc="http://schemas.microsoft.com/office/word/2010/wordprocessingCanvas" xmlns:cx="http://schemas.microsoft.com/office/drawing/2014/chartex" xmlns:cx1="http://schemas.microsoft.com/office/drawing/2015/9/8/chartex" xmlns:cx2="http://schemas.microsoft.com/office/drawing/2015/10/21/chartex" xmlns:cx3="http://schemas.microsoft.com/office/drawing/2016/5/9/chartex" xmlns:cx4="http://schemas.microsoft.com/office/drawing/2016/5/10/chartex" xmlns:cx5="http://schemas.microsoft.com/office/drawing/2016/5/11/chartex" xmlns:cx6="http://schemas.microsoft.com/office/drawing/2016/5/12/chartex" xmlns:cx7="http://schemas.microsoft.com/office/drawing/2016/5/13/chartex" xmlns:cx8="http://schemas.microsoft.com/office/drawing/2016/5/14/chartex" xmlns:mc="http://schemas.openxmlformats.org/markup-compatibility/2006" xmlns:aink="http://schemas.microsoft.com/office/drawing/2016/ink" xmlns:am3d="http://schemas.microsoft.com/office/drawing/2017/model3d" xmlns:o="urn:schemas-microsoft-com:office:office" xmlns:r="http://schemas.openxmlformats.org/officeDocument/2006/relationships" xmlns:m="http://schemas.openxmlformats.org/officeDocument/2006/math" xmlns:v="urn:schemas-microsoft-com:vml" xmlns:wp14="http://schemas.microsoft.com/office/word/2010/wordprocessingDrawing" xmlns:wp="http://schemas.openxmlformats.org/drawingml/2006/wordprocessingDrawing" xmlns:w10="urn:schemas-microsoft-com:office:word" xmlns:w="http://schemas.openxmlformats.org/wordprocessingml/2006/main" xmlns:w14="http://schemas.microsoft.com/office/word/2010/wordml" xmlns:w15="http://schemas.microsoft.com/office/word/2012/wordml" xmlns:w16cid="http://schemas.microsoft.com/office/word/2016/wordml/cid" xmlns:w16se="http://schemas.microsoft.com/office/word/2015/wordml/symex" xmlns:wpg="http://schemas.microsoft.com/office/word/2010/wordprocessingGroup" xmlns:wpi="http://schemas.microsoft.com/office/word/2010/wordprocessingInk" xmlns:wne="http://schemas.microsoft.com/office/word/2006/wordml" xmlns:wps="http://schemas.microsoft.com/office/word/2010/wordprocessingShape" mc:Ignorable="w14 w15 w16se w16cid wp14">
   <w:footnote w:type="separator" w:id="-1">
     <w:p>
       <w:pPr>
@@ -5560,7 +6562,7 @@
 </file>
 
 <file path=word/numbering.xml><?xml version="1.0" encoding="utf-8"?>
-<w:numbering xmlns:wpc="http://schemas.microsoft.com/office/word/2010/wordprocessingCanvas" xmlns:mc="http://schemas.openxmlformats.org/markup-compatibility/2006" xmlns:o="urn:schemas-microsoft-com:office:office" xmlns:r="http://schemas.openxmlformats.org/officeDocument/2006/relationships" xmlns:m="http://schemas.openxmlformats.org/officeDocument/2006/math" xmlns:v="urn:schemas-microsoft-com:vml" xmlns:wp14="http://schemas.microsoft.com/office/word/2010/wordprocessingDrawing" xmlns:wp="http://schemas.openxmlformats.org/drawingml/2006/wordprocessingDrawing" xmlns:w10="urn:schemas-microsoft-com:office:word" xmlns:w="http://schemas.openxmlformats.org/wordprocessingml/2006/main" xmlns:w14="http://schemas.microsoft.com/office/word/2010/wordml" xmlns:w15="http://schemas.microsoft.com/office/word/2012/wordml" xmlns:wpg="http://schemas.microsoft.com/office/word/2010/wordprocessingGroup" xmlns:wpi="http://schemas.microsoft.com/office/word/2010/wordprocessingInk" xmlns:wne="http://schemas.microsoft.com/office/word/2006/wordml" xmlns:wps="http://schemas.microsoft.com/office/word/2010/wordprocessingShape" mc:Ignorable="w14 w15 wp14">
+<w:numbering xmlns:wpc="http://schemas.microsoft.com/office/word/2010/wordprocessingCanvas" xmlns:cx="http://schemas.microsoft.com/office/drawing/2014/chartex" xmlns:cx1="http://schemas.microsoft.com/office/drawing/2015/9/8/chartex" xmlns:cx2="http://schemas.microsoft.com/office/drawing/2015/10/21/chartex" xmlns:cx3="http://schemas.microsoft.com/office/drawing/2016/5/9/chartex" xmlns:cx4="http://schemas.microsoft.com/office/drawing/2016/5/10/chartex" xmlns:cx5="http://schemas.microsoft.com/office/drawing/2016/5/11/chartex" xmlns:cx6="http://schemas.microsoft.com/office/drawing/2016/5/12/chartex" xmlns:cx7="http://schemas.microsoft.com/office/drawing/2016/5/13/chartex" xmlns:cx8="http://schemas.microsoft.com/office/drawing/2016/5/14/chartex" xmlns:mc="http://schemas.openxmlformats.org/markup-compatibility/2006" xmlns:aink="http://schemas.microsoft.com/office/drawing/2016/ink" xmlns:am3d="http://schemas.microsoft.com/office/drawing/2017/model3d" xmlns:o="urn:schemas-microsoft-com:office:office" xmlns:r="http://schemas.openxmlformats.org/officeDocument/2006/relationships" xmlns:m="http://schemas.openxmlformats.org/officeDocument/2006/math" xmlns:v="urn:schemas-microsoft-com:vml" xmlns:wp14="http://schemas.microsoft.com/office/word/2010/wordprocessingDrawing" xmlns:wp="http://schemas.openxmlformats.org/drawingml/2006/wordprocessingDrawing" xmlns:w10="urn:schemas-microsoft-com:office:word" xmlns:w="http://schemas.openxmlformats.org/wordprocessingml/2006/main" xmlns:w14="http://schemas.microsoft.com/office/word/2010/wordml" xmlns:w15="http://schemas.microsoft.com/office/word/2012/wordml" xmlns:w16cid="http://schemas.microsoft.com/office/word/2016/wordml/cid" xmlns:w16se="http://schemas.microsoft.com/office/word/2015/wordml/symex" xmlns:wpg="http://schemas.microsoft.com/office/word/2010/wordprocessingGroup" xmlns:wpi="http://schemas.microsoft.com/office/word/2010/wordprocessingInk" xmlns:wne="http://schemas.microsoft.com/office/word/2006/wordml" xmlns:wps="http://schemas.microsoft.com/office/word/2010/wordprocessingShape" mc:Ignorable="w14 w15 w16se w16cid wp14">
   <w:abstractNum w:abstractNumId="0" w15:restartNumberingAfterBreak="0">
     <w:nsid w:val="27B21A09"/>
     <w:multiLevelType w:val="hybridMultilevel"/>
@@ -7033,7 +8035,7 @@
 </file>
 
 <file path=word/styles.xml><?xml version="1.0" encoding="utf-8"?>
-<w:styles xmlns:mc="http://schemas.openxmlformats.org/markup-compatibility/2006" xmlns:r="http://schemas.openxmlformats.org/officeDocument/2006/relationships" xmlns:w="http://schemas.openxmlformats.org/wordprocessingml/2006/main" xmlns:w14="http://schemas.microsoft.com/office/word/2010/wordml" xmlns:w15="http://schemas.microsoft.com/office/word/2012/wordml" mc:Ignorable="w14 w15">
+<w:styles xmlns:mc="http://schemas.openxmlformats.org/markup-compatibility/2006" xmlns:r="http://schemas.openxmlformats.org/officeDocument/2006/relationships" xmlns:w="http://schemas.openxmlformats.org/wordprocessingml/2006/main" xmlns:w14="http://schemas.microsoft.com/office/word/2010/wordml" xmlns:w15="http://schemas.microsoft.com/office/word/2012/wordml" xmlns:w16cid="http://schemas.microsoft.com/office/word/2016/wordml/cid" xmlns:w16se="http://schemas.microsoft.com/office/word/2015/wordml/symex" mc:Ignorable="w14 w15 w16se w16cid">
   <w:docDefaults>
     <w:rPrDefault>
       <w:rPr>
@@ -7049,7 +8051,7 @@
       </w:pPr>
     </w:pPrDefault>
   </w:docDefaults>
-  <w:latentStyles w:defLockedState="0" w:defUIPriority="99" w:defSemiHidden="0" w:defUnhideWhenUsed="0" w:defQFormat="0" w:count="371">
+  <w:latentStyles w:defLockedState="0" w:defUIPriority="99" w:defSemiHidden="0" w:defUnhideWhenUsed="0" w:defQFormat="0" w:count="375">
     <w:lsdException w:name="Normal" w:uiPriority="0" w:qFormat="1"/>
     <w:lsdException w:name="heading 1" w:uiPriority="9" w:qFormat="1"/>
     <w:lsdException w:name="heading 2" w:semiHidden="1" w:uiPriority="9" w:unhideWhenUsed="1" w:qFormat="1"/>
@@ -7155,7 +8157,6 @@
     <w:lsdException w:name="HTML Sample" w:semiHidden="1" w:unhideWhenUsed="1"/>
     <w:lsdException w:name="HTML Typewriter" w:semiHidden="1" w:unhideWhenUsed="1"/>
     <w:lsdException w:name="HTML Variable" w:semiHidden="1" w:unhideWhenUsed="1"/>
-    <w:lsdException w:name="Normal Table" w:semiHidden="1" w:unhideWhenUsed="1"/>
     <w:lsdException w:name="annotation subject" w:semiHidden="1" w:unhideWhenUsed="1"/>
     <w:lsdException w:name="No List" w:semiHidden="1" w:unhideWhenUsed="1"/>
     <w:lsdException w:name="Outline List 1" w:semiHidden="1" w:unhideWhenUsed="1"/>
@@ -7199,10 +8200,8 @@
     <w:lsdException w:name="Table Elegant" w:semiHidden="1" w:unhideWhenUsed="1"/>
     <w:lsdException w:name="Table Professional" w:semiHidden="1" w:unhideWhenUsed="1"/>
     <w:lsdException w:name="Table Subtle 1" w:semiHidden="1" w:unhideWhenUsed="1"/>
-    <w:lsdException w:name="Table Subtle 2" w:semiHidden="1" w:unhideWhenUsed="1"/>
     <w:lsdException w:name="Table Web 1" w:semiHidden="1" w:unhideWhenUsed="1"/>
     <w:lsdException w:name="Table Web 2" w:semiHidden="1" w:unhideWhenUsed="1"/>
-    <w:lsdException w:name="Table Web 3" w:semiHidden="1" w:unhideWhenUsed="1"/>
     <w:lsdException w:name="Balloon Text" w:semiHidden="1" w:unhideWhenUsed="1"/>
     <w:lsdException w:name="Table Grid" w:uiPriority="59"/>
     <w:lsdException w:name="Table Theme" w:semiHidden="1" w:unhideWhenUsed="1"/>
@@ -7421,6 +8420,10 @@
     <w:lsdException w:name="List Table 5 Dark Accent 6" w:uiPriority="50"/>
     <w:lsdException w:name="List Table 6 Colorful Accent 6" w:uiPriority="51"/>
     <w:lsdException w:name="List Table 7 Colorful Accent 6" w:uiPriority="52"/>
+    <w:lsdException w:name="Mention" w:semiHidden="1" w:unhideWhenUsed="1"/>
+    <w:lsdException w:name="Smart Hyperlink" w:semiHidden="1" w:unhideWhenUsed="1"/>
+    <w:lsdException w:name="Hashtag" w:semiHidden="1" w:unhideWhenUsed="1"/>
+    <w:lsdException w:name="Unresolved Mention" w:semiHidden="1" w:unhideWhenUsed="1"/>
   </w:latentStyles>
   <w:style w:type="paragraph" w:default="1" w:styleId="Normal">
     <w:name w:val="Normal"/>
@@ -8261,8 +9264,8 @@
       <w:lang w:val="en-US"/>
     </w:rPr>
   </w:style>
-  <w:style w:type="character" w:customStyle="1" w:styleId="UnresolvedMention">
-    <w:name w:val="Unresolved Mention"/>
+  <w:style w:type="character" w:customStyle="1" w:styleId="UnresolvedMention1">
+    <w:name w:val="Unresolved Mention1"/>
     <w:basedOn w:val="DefaultParagraphFont"/>
     <w:uiPriority w:val="99"/>
     <w:semiHidden/>
@@ -8566,7 +9569,7 @@
 </file>
 
 <file path=customXml/itemProps1.xml><?xml version="1.0" encoding="utf-8"?>
-<ds:datastoreItem xmlns:ds="http://schemas.openxmlformats.org/officeDocument/2006/customXml" ds:itemID="{7616E146-1FE9-4D64-9CCF-ADCAE7E65D3A}">
+<ds:datastoreItem xmlns:ds="http://schemas.openxmlformats.org/officeDocument/2006/customXml" ds:itemID="{CE5E1FE4-27C4-4327-B89D-42674D9A2D5C}">
   <ds:schemaRefs>
     <ds:schemaRef ds:uri="http://schemas.openxmlformats.org/officeDocument/2006/bibliography"/>
   </ds:schemaRefs>

</xml_diff>